<commit_message>
User Guide: finish basic interface section
</commit_message>
<xml_diff>
--- a/UserManual/UserGuide.docx
+++ b/UserManual/UserGuide.docx
@@ -97,7 +97,6 @@
           <w:b/>
           <w:sz w:val="50"/>
           <w:szCs w:val="50"/>
-          <w:u w:val="single"/>
         </w:rPr>
       </w:pPr>
       <w:r>
@@ -106,7 +105,6 @@
           <w:b/>
           <w:sz w:val="50"/>
           <w:szCs w:val="50"/>
-          <w:u w:val="single"/>
         </w:rPr>
         <w:lastRenderedPageBreak/>
         <w:t>User Guide</w:t>
@@ -126,14 +124,38 @@
           <w:szCs w:val="28"/>
         </w:rPr>
       </w:pPr>
-      <w:r>
-        <w:rPr>
-          <w:rFonts w:ascii="Apple Symbols" w:hAnsi="Apple Symbols" w:cs="Apple Symbols"/>
-          <w:sz w:val="28"/>
-          <w:szCs w:val="28"/>
-        </w:rPr>
-        <w:t>Introduction</w:t>
-      </w:r>
+      <w:hyperlink w:anchor="Introduction" w:history="1">
+        <w:r>
+          <w:rPr>
+            <w:rStyle w:val="Hyperlink"/>
+            <w:rFonts w:ascii="Apple Symbols" w:hAnsi="Apple Symbols" w:cs="Apple Symbols"/>
+            <w:sz w:val="28"/>
+            <w:szCs w:val="28"/>
+            <w:u w:val="none"/>
+          </w:rPr>
+          <w:t>Introduc</w:t>
+        </w:r>
+        <w:r>
+          <w:rPr>
+            <w:rStyle w:val="Hyperlink"/>
+            <w:rFonts w:ascii="Apple Symbols" w:hAnsi="Apple Symbols" w:cs="Apple Symbols"/>
+            <w:sz w:val="28"/>
+            <w:szCs w:val="28"/>
+            <w:u w:val="none"/>
+          </w:rPr>
+          <w:t>t</w:t>
+        </w:r>
+        <w:r>
+          <w:rPr>
+            <w:rStyle w:val="Hyperlink"/>
+            <w:rFonts w:ascii="Apple Symbols" w:hAnsi="Apple Symbols" w:cs="Apple Symbols"/>
+            <w:sz w:val="28"/>
+            <w:szCs w:val="28"/>
+            <w:u w:val="none"/>
+          </w:rPr>
+          <w:t>ion</w:t>
+        </w:r>
+      </w:hyperlink>
     </w:p>
     <w:p>
       <w:pPr>
@@ -149,22 +171,18 @@
           <w:szCs w:val="28"/>
         </w:rPr>
       </w:pPr>
-      <w:r>
-        <w:rPr>
-          <w:rFonts w:ascii="Apple Symbols" w:hAnsi="Apple Symbols" w:cs="Apple Symbols"/>
-          <w:sz w:val="28"/>
-          <w:szCs w:val="28"/>
-        </w:rPr>
-        <w:t xml:space="preserve">Basic </w:t>
-      </w:r>
-      <w:r>
-        <w:rPr>
-          <w:rFonts w:ascii="Apple Symbols" w:hAnsi="Apple Symbols" w:cs="Apple Symbols"/>
-          <w:sz w:val="28"/>
-          <w:szCs w:val="28"/>
-        </w:rPr>
-        <w:t>interface</w:t>
-      </w:r>
+      <w:hyperlink w:anchor="Basic_interface" w:history="1">
+        <w:r>
+          <w:rPr>
+            <w:rStyle w:val="Hyperlink"/>
+            <w:rFonts w:ascii="Apple Symbols" w:hAnsi="Apple Symbols" w:cs="Apple Symbols"/>
+            <w:sz w:val="28"/>
+            <w:szCs w:val="28"/>
+            <w:u w:val="none"/>
+          </w:rPr>
+          <w:t>Basic interface</w:t>
+        </w:r>
+      </w:hyperlink>
     </w:p>
     <w:p>
       <w:pPr>
@@ -180,30 +198,38 @@
           <w:szCs w:val="28"/>
         </w:rPr>
       </w:pPr>
-      <w:r>
-        <w:rPr>
-          <w:rFonts w:ascii="Apple Symbols" w:hAnsi="Apple Symbols" w:cs="Apple Symbols"/>
-          <w:sz w:val="28"/>
-          <w:szCs w:val="28"/>
-        </w:rPr>
-        <w:t xml:space="preserve">How to open a </w:t>
-      </w:r>
-      <w:r>
-        <w:rPr>
-          <w:rFonts w:ascii="Apple Symbols" w:hAnsi="Apple Symbols" w:cs="Apple Symbols"/>
-          <w:sz w:val="28"/>
-          <w:szCs w:val="28"/>
-        </w:rPr>
-        <w:t xml:space="preserve">floor plan </w:t>
-      </w:r>
-      <w:r>
-        <w:rPr>
-          <w:rFonts w:ascii="Apple Symbols" w:hAnsi="Apple Symbols" w:cs="Apple Symbols"/>
-          <w:sz w:val="28"/>
-          <w:szCs w:val="28"/>
-        </w:rPr>
-        <w:t>file (.fp)</w:t>
-      </w:r>
+      <w:hyperlink w:anchor="How_to_open_a_floor_plan_file" w:history="1">
+        <w:r>
+          <w:rPr>
+            <w:rStyle w:val="Hyperlink"/>
+            <w:rFonts w:ascii="Apple Symbols" w:hAnsi="Apple Symbols" w:cs="Apple Symbols"/>
+            <w:sz w:val="28"/>
+            <w:szCs w:val="28"/>
+            <w:u w:val="none"/>
+          </w:rPr>
+          <w:t xml:space="preserve">How to open a </w:t>
+        </w:r>
+        <w:r>
+          <w:rPr>
+            <w:rStyle w:val="Hyperlink"/>
+            <w:rFonts w:ascii="Apple Symbols" w:hAnsi="Apple Symbols" w:cs="Apple Symbols"/>
+            <w:sz w:val="28"/>
+            <w:szCs w:val="28"/>
+            <w:u w:val="none"/>
+          </w:rPr>
+          <w:t xml:space="preserve">floor plan </w:t>
+        </w:r>
+        <w:r>
+          <w:rPr>
+            <w:rStyle w:val="Hyperlink"/>
+            <w:rFonts w:ascii="Apple Symbols" w:hAnsi="Apple Symbols" w:cs="Apple Symbols"/>
+            <w:sz w:val="28"/>
+            <w:szCs w:val="28"/>
+            <w:u w:val="none"/>
+          </w:rPr>
+          <w:t>file (.fp)</w:t>
+        </w:r>
+      </w:hyperlink>
     </w:p>
     <w:p>
       <w:pPr>
@@ -219,14 +245,18 @@
           <w:szCs w:val="28"/>
         </w:rPr>
       </w:pPr>
-      <w:r>
-        <w:rPr>
-          <w:rFonts w:ascii="Apple Symbols" w:hAnsi="Apple Symbols" w:cs="Apple Symbols"/>
-          <w:sz w:val="28"/>
-          <w:szCs w:val="28"/>
-        </w:rPr>
-        <w:t>How to open a wall sample file (.dq)</w:t>
-      </w:r>
+      <w:hyperlink w:anchor="How_to_open_a_wall_sample_file" w:history="1">
+        <w:r>
+          <w:rPr>
+            <w:rStyle w:val="Hyperlink"/>
+            <w:rFonts w:ascii="Apple Symbols" w:hAnsi="Apple Symbols" w:cs="Apple Symbols"/>
+            <w:sz w:val="28"/>
+            <w:szCs w:val="28"/>
+            <w:u w:val="none"/>
+          </w:rPr>
+          <w:t>How to open a wall sample file (.dq)</w:t>
+        </w:r>
+      </w:hyperlink>
     </w:p>
     <w:p>
       <w:pPr>
@@ -242,30 +272,73 @@
           <w:szCs w:val="28"/>
         </w:rPr>
       </w:pPr>
-      <w:r>
-        <w:rPr>
-          <w:rFonts w:ascii="Apple Symbols" w:hAnsi="Apple Symbols" w:cs="Apple Symbols"/>
-          <w:sz w:val="28"/>
-          <w:szCs w:val="28"/>
-        </w:rPr>
-        <w:t xml:space="preserve">How to save modified </w:t>
-      </w:r>
-      <w:r>
-        <w:rPr>
-          <w:rFonts w:ascii="Apple Symbols" w:hAnsi="Apple Symbols" w:cs="Apple Symbols"/>
-          <w:sz w:val="28"/>
-          <w:szCs w:val="28"/>
-        </w:rPr>
-        <w:t xml:space="preserve">floor plan </w:t>
-      </w:r>
-      <w:r>
-        <w:rPr>
-          <w:rFonts w:ascii="Apple Symbols" w:hAnsi="Apple Symbols" w:cs="Apple Symbols"/>
-          <w:sz w:val="28"/>
-          <w:szCs w:val="28"/>
-        </w:rPr>
-        <w:t xml:space="preserve">file </w:t>
-      </w:r>
+      <w:hyperlink w:anchor="How_to_save_modified_floor_plan_file" w:history="1">
+        <w:r>
+          <w:rPr>
+            <w:rStyle w:val="Hyperlink"/>
+            <w:rFonts w:ascii="Apple Symbols" w:hAnsi="Apple Symbols" w:cs="Apple Symbols"/>
+            <w:sz w:val="28"/>
+            <w:szCs w:val="28"/>
+            <w:u w:val="none"/>
+          </w:rPr>
+          <w:t xml:space="preserve">How to save modified </w:t>
+        </w:r>
+        <w:r>
+          <w:rPr>
+            <w:rStyle w:val="Hyperlink"/>
+            <w:rFonts w:ascii="Apple Symbols" w:hAnsi="Apple Symbols" w:cs="Apple Symbols"/>
+            <w:sz w:val="28"/>
+            <w:szCs w:val="28"/>
+            <w:u w:val="none"/>
+          </w:rPr>
+          <w:t xml:space="preserve">floor plan </w:t>
+        </w:r>
+        <w:r>
+          <w:rPr>
+            <w:rStyle w:val="Hyperlink"/>
+            <w:rFonts w:ascii="Apple Symbols" w:hAnsi="Apple Symbols" w:cs="Apple Symbols"/>
+            <w:sz w:val="28"/>
+            <w:szCs w:val="28"/>
+            <w:u w:val="none"/>
+          </w:rPr>
+          <w:t>file</w:t>
+        </w:r>
+      </w:hyperlink>
+      <w:r>
+        <w:rPr>
+          <w:rFonts w:ascii="Apple Symbols" w:hAnsi="Apple Symbols" w:cs="Apple Symbols"/>
+          <w:sz w:val="28"/>
+          <w:szCs w:val="28"/>
+        </w:rPr>
+        <w:t xml:space="preserve"> </w:t>
+      </w:r>
+    </w:p>
+    <w:p>
+      <w:pPr>
+        <w:pStyle w:val="ListParagraph"/>
+        <w:numPr>
+          <w:ilvl w:val="1"/>
+          <w:numId w:val="3"/>
+        </w:numPr>
+        <w:spacing w:line="360" w:lineRule="auto"/>
+        <w:rPr>
+          <w:rFonts w:ascii="Apple Symbols" w:hAnsi="Apple Symbols" w:cs="Apple Symbols"/>
+          <w:sz w:val="28"/>
+          <w:szCs w:val="28"/>
+        </w:rPr>
+      </w:pPr>
+      <w:hyperlink w:anchor="Clear_all_data_on_screen" w:history="1">
+        <w:r>
+          <w:rPr>
+            <w:rStyle w:val="Hyperlink"/>
+            <w:rFonts w:ascii="Apple Symbols" w:hAnsi="Apple Symbols" w:cs="Apple Symbols"/>
+            <w:sz w:val="28"/>
+            <w:szCs w:val="28"/>
+            <w:u w:val="none"/>
+          </w:rPr>
+          <w:t>Clear all data on screen</w:t>
+        </w:r>
+      </w:hyperlink>
     </w:p>
     <w:p>
       <w:pPr>
@@ -281,14 +354,18 @@
           <w:szCs w:val="28"/>
         </w:rPr>
       </w:pPr>
-      <w:r>
-        <w:rPr>
-          <w:rFonts w:ascii="Apple Symbols" w:hAnsi="Apple Symbols" w:cs="Apple Symbols"/>
-          <w:sz w:val="28"/>
-          <w:szCs w:val="28"/>
-        </w:rPr>
-        <w:t>Graphics rendering</w:t>
-      </w:r>
+      <w:hyperlink w:anchor="Graphics_rendering" w:history="1">
+        <w:r>
+          <w:rPr>
+            <w:rStyle w:val="Hyperlink"/>
+            <w:rFonts w:ascii="Apple Symbols" w:hAnsi="Apple Symbols" w:cs="Apple Symbols"/>
+            <w:sz w:val="28"/>
+            <w:szCs w:val="28"/>
+            <w:u w:val="none"/>
+          </w:rPr>
+          <w:t>Graphics rendering</w:t>
+        </w:r>
+      </w:hyperlink>
     </w:p>
     <w:p>
       <w:pPr>
@@ -304,21 +381,35 @@
           <w:szCs w:val="28"/>
         </w:rPr>
       </w:pPr>
-      <w:r>
-        <w:rPr>
-          <w:rFonts w:ascii="Apple Symbols" w:hAnsi="Apple Symbols" w:cs="Apple Symbols"/>
-          <w:sz w:val="28"/>
-          <w:szCs w:val="28"/>
-        </w:rPr>
-        <w:t>Display</w:t>
-      </w:r>
-      <w:r>
-        <w:rPr>
-          <w:rFonts w:ascii="Apple Symbols" w:hAnsi="Apple Symbols" w:cs="Apple Symbols"/>
-          <w:sz w:val="28"/>
-          <w:szCs w:val="28"/>
-        </w:rPr>
-        <w:t xml:space="preserve"> wall samples, control points, and rooms </w:t>
+      <w:hyperlink w:anchor="Display_wall_samples_control_points_and_" w:history="1">
+        <w:r>
+          <w:rPr>
+            <w:rStyle w:val="Hyperlink"/>
+            <w:rFonts w:ascii="Apple Symbols" w:hAnsi="Apple Symbols" w:cs="Apple Symbols"/>
+            <w:sz w:val="28"/>
+            <w:szCs w:val="28"/>
+            <w:u w:val="none"/>
+          </w:rPr>
+          <w:t>Display</w:t>
+        </w:r>
+        <w:r>
+          <w:rPr>
+            <w:rStyle w:val="Hyperlink"/>
+            <w:rFonts w:ascii="Apple Symbols" w:hAnsi="Apple Symbols" w:cs="Apple Symbols"/>
+            <w:sz w:val="28"/>
+            <w:szCs w:val="28"/>
+            <w:u w:val="none"/>
+          </w:rPr>
+          <w:t xml:space="preserve"> wall samples, control points, and rooms</w:t>
+        </w:r>
+      </w:hyperlink>
+      <w:r>
+        <w:rPr>
+          <w:rFonts w:ascii="Apple Symbols" w:hAnsi="Apple Symbols" w:cs="Apple Symbols"/>
+          <w:sz w:val="28"/>
+          <w:szCs w:val="28"/>
+        </w:rPr>
+        <w:t xml:space="preserve"> </w:t>
       </w:r>
     </w:p>
     <w:p>
@@ -358,30 +449,18 @@
           <w:szCs w:val="28"/>
         </w:rPr>
       </w:pPr>
-      <w:r>
-        <w:rPr>
-          <w:rFonts w:ascii="Apple Symbols" w:hAnsi="Apple Symbols" w:cs="Apple Symbols"/>
-          <w:sz w:val="28"/>
-          <w:szCs w:val="28"/>
-        </w:rPr>
-        <w:t xml:space="preserve">Basic </w:t>
-      </w:r>
-      <w:r>
-        <w:rPr>
-          <w:rFonts w:ascii="Apple Symbols" w:hAnsi="Apple Symbols" w:cs="Apple Symbols"/>
-          <w:sz w:val="28"/>
-          <w:szCs w:val="28"/>
-        </w:rPr>
-        <w:t xml:space="preserve">floor plan </w:t>
-      </w:r>
-      <w:r>
-        <w:rPr>
-          <w:rFonts w:ascii="Apple Symbols" w:hAnsi="Apple Symbols" w:cs="Apple Symbols"/>
-          <w:sz w:val="28"/>
-          <w:szCs w:val="28"/>
-        </w:rPr>
-        <w:t>manipulation</w:t>
-      </w:r>
+      <w:hyperlink w:anchor="Basic_floor_plan_manipulation" w:history="1">
+        <w:r>
+          <w:rPr>
+            <w:rStyle w:val="Hyperlink"/>
+            <w:rFonts w:ascii="Apple Symbols" w:hAnsi="Apple Symbols" w:cs="Apple Symbols"/>
+            <w:sz w:val="28"/>
+            <w:szCs w:val="28"/>
+            <w:u w:val="none"/>
+          </w:rPr>
+          <w:t>Basic floor plan manipulation</w:t>
+        </w:r>
+      </w:hyperlink>
     </w:p>
     <w:p>
       <w:pPr>
@@ -466,30 +545,18 @@
           <w:szCs w:val="28"/>
         </w:rPr>
       </w:pPr>
-      <w:r>
-        <w:rPr>
-          <w:rFonts w:ascii="Apple Symbols" w:hAnsi="Apple Symbols" w:cs="Apple Symbols"/>
-          <w:sz w:val="28"/>
-          <w:szCs w:val="28"/>
-        </w:rPr>
-        <w:t xml:space="preserve">Advanced </w:t>
-      </w:r>
-      <w:r>
-        <w:rPr>
-          <w:rFonts w:ascii="Apple Symbols" w:hAnsi="Apple Symbols" w:cs="Apple Symbols"/>
-          <w:sz w:val="28"/>
-          <w:szCs w:val="28"/>
-        </w:rPr>
-        <w:t>floor plan</w:t>
-      </w:r>
-      <w:r>
-        <w:rPr>
-          <w:rFonts w:ascii="Apple Symbols" w:hAnsi="Apple Symbols" w:cs="Apple Symbols"/>
-          <w:sz w:val="28"/>
-          <w:szCs w:val="28"/>
-        </w:rPr>
-        <w:t xml:space="preserve"> manipulation</w:t>
-      </w:r>
+      <w:hyperlink w:anchor="Advanced_floor_plan_manipulation" w:history="1">
+        <w:r>
+          <w:rPr>
+            <w:rStyle w:val="Hyperlink"/>
+            <w:rFonts w:ascii="Apple Symbols" w:hAnsi="Apple Symbols" w:cs="Apple Symbols"/>
+            <w:sz w:val="28"/>
+            <w:szCs w:val="28"/>
+            <w:u w:val="none"/>
+          </w:rPr>
+          <w:t>Advanced floor plan manipulation</w:t>
+        </w:r>
+      </w:hyperlink>
     </w:p>
     <w:p>
       <w:pPr>
@@ -811,16 +878,16 @@
           <w:b/>
           <w:sz w:val="50"/>
           <w:szCs w:val="50"/>
-          <w:u w:val="single"/>
-        </w:rPr>
-      </w:pPr>
+        </w:rPr>
+      </w:pPr>
+      <w:bookmarkStart w:id="0" w:name="Introduction"/>
+      <w:bookmarkEnd w:id="0"/>
       <w:r>
         <w:rPr>
           <w:rFonts w:ascii="Apple Symbols" w:hAnsi="Apple Symbols" w:cs="Apple Symbols"/>
           <w:b/>
           <w:sz w:val="50"/>
           <w:szCs w:val="50"/>
-          <w:u w:val="single"/>
         </w:rPr>
         <w:t>Introduction</w:t>
       </w:r>
@@ -828,108 +895,1095 @@
     <w:p>
       <w:pPr>
         <w:spacing w:line="360" w:lineRule="auto"/>
+        <w:rPr>
+          <w:rFonts w:ascii="Apple Symbols" w:hAnsi="Apple Symbols" w:cs="Apple Symbols"/>
+          <w:sz w:val="28"/>
+          <w:szCs w:val="28"/>
+        </w:rPr>
+      </w:pPr>
+      <w:r>
         <w:rPr>
           <w:rFonts w:ascii="Apple Symbols" w:hAnsi="Apple Symbols" w:cs="Apple Symbols"/>
           <w:sz w:val="50"/>
           <w:szCs w:val="50"/>
         </w:rPr>
-      </w:pPr>
-      <w:r>
-        <w:rPr>
-          <w:rFonts w:ascii="Apple Symbols" w:hAnsi="Apple Symbols" w:cs="Apple Symbols"/>
+        <w:tab/>
+      </w:r>
+      <w:r>
+        <w:rPr>
+          <w:rFonts w:ascii="Apple Symbols" w:hAnsi="Apple Symbols" w:cs="Apple Symbols"/>
+          <w:sz w:val="28"/>
+          <w:szCs w:val="28"/>
+        </w:rPr>
+        <w:t xml:space="preserve">TraceFP is an application to manipulate </w:t>
+      </w:r>
+      <w:r>
+        <w:rPr>
+          <w:rFonts w:ascii="Apple Symbols" w:hAnsi="Apple Symbols" w:cs="Apple Symbols"/>
+          <w:sz w:val="28"/>
+          <w:szCs w:val="28"/>
+        </w:rPr>
+        <w:t>floor plan</w:t>
+      </w:r>
+      <w:r>
+        <w:rPr>
+          <w:rFonts w:ascii="Apple Symbols" w:hAnsi="Apple Symbols" w:cs="Apple Symbols"/>
+          <w:sz w:val="28"/>
+          <w:szCs w:val="28"/>
+        </w:rPr>
+        <w:t xml:space="preserve"> files.</w:t>
+      </w:r>
+      <w:r>
+        <w:rPr>
+          <w:rFonts w:ascii="Apple Symbols" w:hAnsi="Apple Symbols" w:cs="Apple Symbols"/>
+          <w:sz w:val="28"/>
+          <w:szCs w:val="28"/>
+        </w:rPr>
+        <w:t xml:space="preserve"> </w:t>
+      </w:r>
+    </w:p>
+    <w:p>
+      <w:pPr>
+        <w:spacing w:line="360" w:lineRule="auto"/>
+        <w:ind w:firstLine="720"/>
+        <w:rPr>
+          <w:rFonts w:ascii="Apple Symbols" w:hAnsi="Apple Symbols" w:cs="Apple Symbols"/>
+          <w:sz w:val="28"/>
+          <w:szCs w:val="28"/>
+        </w:rPr>
+      </w:pPr>
+      <w:r>
+        <w:rPr>
+          <w:rFonts w:ascii="Apple Symbols" w:hAnsi="Apple Symbols" w:cs="Apple Symbols"/>
+          <w:sz w:val="28"/>
+          <w:szCs w:val="28"/>
+        </w:rPr>
+        <w:t xml:space="preserve">Floor plan files (.fp) </w:t>
+      </w:r>
+      <w:r>
+        <w:rPr>
+          <w:rFonts w:ascii="Apple Symbols" w:hAnsi="Apple Symbols" w:cs="Apple Symbols"/>
+          <w:sz w:val="28"/>
+          <w:szCs w:val="28"/>
+        </w:rPr>
+        <w:t>uses triangles as basic building blocks of rooms. Each room is consisted of one or more triangles. Each triangle is assigned a room id. Different triangle can have the same room id, so that they can together represent an area that the particular room occupies.</w:t>
+      </w:r>
+      <w:r>
+        <w:rPr>
+          <w:rFonts w:ascii="Apple Symbols" w:hAnsi="Apple Symbols" w:cs="Apple Symbols"/>
+          <w:sz w:val="28"/>
+          <w:szCs w:val="28"/>
+        </w:rPr>
+        <w:t xml:space="preserve"> Each triangle must have its points based on control points, which is displayed as pink points on the screen. </w:t>
+      </w:r>
+    </w:p>
+    <w:p>
+      <w:pPr>
+        <w:spacing w:line="360" w:lineRule="auto"/>
+        <w:ind w:firstLine="720"/>
+        <w:rPr>
+          <w:rFonts w:ascii="Apple Symbols" w:hAnsi="Apple Symbols" w:cs="Apple Symbols"/>
+          <w:sz w:val="28"/>
+          <w:szCs w:val="28"/>
+        </w:rPr>
+      </w:pPr>
+      <w:r>
+        <w:rPr>
+          <w:rFonts w:ascii="Apple Symbols" w:hAnsi="Apple Symbols" w:cs="Apple Symbols"/>
+          <w:sz w:val="28"/>
+          <w:szCs w:val="28"/>
+        </w:rPr>
+        <w:t>The application also supports the use of wall samples files (.dq). Wall samples are displayed as blue points on the screen, as opposed to control points, which are pink.</w:t>
+      </w:r>
+      <w:r>
+        <w:rPr>
+          <w:rFonts w:ascii="Apple Symbols" w:hAnsi="Apple Symbols" w:cs="Apple Symbols"/>
+          <w:sz w:val="28"/>
+          <w:szCs w:val="28"/>
+        </w:rPr>
+        <w:t xml:space="preserve"> </w:t>
+      </w:r>
+      <w:r>
+        <w:rPr>
+          <w:rFonts w:ascii="Apple Symbols" w:hAnsi="Apple Symbols" w:cs="Apple Symbols"/>
+          <w:sz w:val="28"/>
+          <w:szCs w:val="28"/>
+        </w:rPr>
+        <w:br w:type="page"/>
+      </w:r>
+    </w:p>
+    <w:p>
+      <w:pPr>
+        <w:spacing w:line="360" w:lineRule="auto"/>
+        <w:rPr>
+          <w:rFonts w:ascii="Apple Symbols" w:hAnsi="Apple Symbols" w:cs="Apple Symbols"/>
+          <w:b/>
           <w:sz w:val="50"/>
           <w:szCs w:val="50"/>
         </w:rPr>
-        <w:tab/>
-        <w:t xml:space="preserve">TraceFP is an application to manipulate </w:t>
-      </w:r>
-      <w:r>
-        <w:rPr>
-          <w:rFonts w:ascii="Apple Symbols" w:hAnsi="Apple Symbols" w:cs="Apple Symbols"/>
+      </w:pPr>
+      <w:bookmarkStart w:id="1" w:name="Basic_interface"/>
+      <w:r>
+        <w:rPr>
+          <w:rFonts w:ascii="Apple Symbols" w:hAnsi="Apple Symbols" w:cs="Apple Symbols"/>
+          <w:b/>
           <w:sz w:val="50"/>
           <w:szCs w:val="50"/>
         </w:rPr>
-        <w:t>floor plan</w:t>
-      </w:r>
-      <w:r>
-        <w:rPr>
-          <w:rFonts w:ascii="Apple Symbols" w:hAnsi="Apple Symbols" w:cs="Apple Symbols"/>
+        <w:t>Basic i</w:t>
+      </w:r>
+      <w:r>
+        <w:rPr>
+          <w:rFonts w:ascii="Apple Symbols" w:hAnsi="Apple Symbols" w:cs="Apple Symbols"/>
+          <w:b/>
           <w:sz w:val="50"/>
           <w:szCs w:val="50"/>
         </w:rPr>
-        <w:t xml:space="preserve"> files.</w:t>
-      </w:r>
-      <w:r>
-        <w:rPr>
-          <w:rFonts w:ascii="Apple Symbols" w:hAnsi="Apple Symbols" w:cs="Apple Symbols"/>
+        <w:t>nterface</w:t>
+      </w:r>
+      <w:bookmarkEnd w:id="1"/>
+    </w:p>
+    <w:p>
+      <w:pPr>
+        <w:spacing w:line="360" w:lineRule="auto"/>
+        <w:rPr>
+          <w:rFonts w:ascii="Apple Symbols" w:hAnsi="Apple Symbols" w:cs="Apple Symbols"/>
+          <w:b/>
+          <w:sz w:val="40"/>
+          <w:szCs w:val="40"/>
+        </w:rPr>
+      </w:pPr>
+      <w:bookmarkStart w:id="2" w:name="How_to_open_a_floor_plan_file"/>
+      <w:bookmarkEnd w:id="2"/>
+      <w:r>
+        <w:rPr>
+          <w:rFonts w:ascii="Apple Symbols" w:hAnsi="Apple Symbols" w:cs="Apple Symbols"/>
+          <w:b/>
+          <w:sz w:val="40"/>
+          <w:szCs w:val="40"/>
+        </w:rPr>
+        <w:t>How to open a floor plan file (.fp)</w:t>
+      </w:r>
+    </w:p>
+    <w:p>
+      <w:pPr>
+        <w:spacing w:line="360" w:lineRule="auto"/>
+        <w:rPr>
+          <w:rFonts w:ascii="Apple Symbols" w:hAnsi="Apple Symbols" w:cs="Apple Symbols"/>
+          <w:sz w:val="28"/>
+          <w:szCs w:val="28"/>
+        </w:rPr>
+      </w:pPr>
+      <w:r>
+        <w:rPr>
+          <w:rFonts w:ascii="Apple Symbols" w:hAnsi="Apple Symbols" w:cs="Apple Symbols"/>
+          <w:sz w:val="28"/>
+          <w:szCs w:val="28"/>
+        </w:rPr>
+        <w:tab/>
+        <w:t>Cli</w:t>
+      </w:r>
+      <w:r>
+        <w:rPr>
+          <w:rFonts w:ascii="Apple Symbols" w:hAnsi="Apple Symbols" w:cs="Apple Symbols"/>
+          <w:sz w:val="28"/>
+          <w:szCs w:val="28"/>
+        </w:rPr>
+        <w:t>ck on the “open fp file” button.</w:t>
+      </w:r>
+      <w:r>
+        <w:rPr>
+          <w:rFonts w:ascii="Apple Symbols" w:hAnsi="Apple Symbols" w:cs="Apple Symbols"/>
+          <w:sz w:val="28"/>
+          <w:szCs w:val="28"/>
+        </w:rPr>
+        <w:t xml:space="preserve"> </w:t>
+      </w:r>
+      <w:r>
+        <w:rPr>
+          <w:rFonts w:ascii="Apple Symbols" w:hAnsi="Apple Symbols" w:cs="Apple Symbols"/>
+          <w:sz w:val="28"/>
+          <w:szCs w:val="28"/>
+        </w:rPr>
+        <w:t>S</w:t>
+      </w:r>
+      <w:r>
+        <w:rPr>
+          <w:rFonts w:ascii="Apple Symbols" w:hAnsi="Apple Symbols" w:cs="Apple Symbols"/>
+          <w:sz w:val="28"/>
+          <w:szCs w:val="28"/>
+        </w:rPr>
+        <w:t>elect the corresponding .fp format floor plan file. It might take a while for the floor plan file to be read and render</w:t>
+      </w:r>
+      <w:r>
+        <w:rPr>
+          <w:rFonts w:ascii="Apple Symbols" w:hAnsi="Apple Symbols" w:cs="Apple Symbols"/>
+          <w:sz w:val="28"/>
+          <w:szCs w:val="28"/>
+        </w:rPr>
+        <w:t>ed</w:t>
+      </w:r>
+      <w:r>
+        <w:rPr>
+          <w:rFonts w:ascii="Apple Symbols" w:hAnsi="Apple Symbols" w:cs="Apple Symbols"/>
+          <w:sz w:val="28"/>
+          <w:szCs w:val="28"/>
+        </w:rPr>
+        <w:t>.</w:t>
+      </w:r>
+    </w:p>
+    <w:p>
+      <w:pPr>
+        <w:spacing w:line="360" w:lineRule="auto"/>
+        <w:rPr>
+          <w:rFonts w:ascii="Apple Symbols" w:hAnsi="Apple Symbols" w:cs="Apple Symbols"/>
+          <w:sz w:val="28"/>
+          <w:szCs w:val="28"/>
+        </w:rPr>
+      </w:pPr>
+      <w:r>
+        <w:rPr>
+          <w:rFonts w:ascii="Apple Symbols" w:hAnsi="Apple Symbols" w:cs="Apple Symbols"/>
+          <w:noProof/>
+          <w:sz w:val="28"/>
+          <w:szCs w:val="28"/>
+        </w:rPr>
+        <w:drawing>
+          <wp:inline distT="0" distB="0" distL="0" distR="0" wp14:anchorId="151090DC" wp14:editId="06373496">
+            <wp:extent cx="4742285" cy="3297767"/>
+            <wp:effectExtent l="0" t="0" r="7620" b="4445"/>
+            <wp:docPr id="2" name="Picture 2" descr="Macintosh HD:Users:tomlai:Downloads:images:open-fp.jpg"/>
+            <wp:cNvGraphicFramePr>
+              <a:graphicFrameLocks xmlns:a="http://schemas.openxmlformats.org/drawingml/2006/main" noChangeAspect="1"/>
+            </wp:cNvGraphicFramePr>
+            <a:graphic xmlns:a="http://schemas.openxmlformats.org/drawingml/2006/main">
+              <a:graphicData uri="http://schemas.openxmlformats.org/drawingml/2006/picture">
+                <pic:pic xmlns:pic="http://schemas.openxmlformats.org/drawingml/2006/picture">
+                  <pic:nvPicPr>
+                    <pic:cNvPr id="0" name="Picture 2" descr="Macintosh HD:Users:tomlai:Downloads:images:open-fp.jpg"/>
+                    <pic:cNvPicPr>
+                      <a:picLocks noChangeAspect="1" noChangeArrowheads="1"/>
+                    </pic:cNvPicPr>
+                  </pic:nvPicPr>
+                  <pic:blipFill>
+                    <a:blip r:embed="rId7">
+                      <a:extLst>
+                        <a:ext uri="{28A0092B-C50C-407E-A947-70E740481C1C}">
+                          <a14:useLocalDpi xmlns:a14="http://schemas.microsoft.com/office/drawing/2010/main" val="0"/>
+                        </a:ext>
+                      </a:extLst>
+                    </a:blip>
+                    <a:srcRect/>
+                    <a:stretch>
+                      <a:fillRect/>
+                    </a:stretch>
+                  </pic:blipFill>
+                  <pic:spPr bwMode="auto">
+                    <a:xfrm>
+                      <a:off x="0" y="0"/>
+                      <a:ext cx="4742285" cy="3297767"/>
+                    </a:xfrm>
+                    <a:prstGeom prst="rect">
+                      <a:avLst/>
+                    </a:prstGeom>
+                    <a:noFill/>
+                    <a:ln>
+                      <a:noFill/>
+                    </a:ln>
+                  </pic:spPr>
+                </pic:pic>
+              </a:graphicData>
+            </a:graphic>
+          </wp:inline>
+        </w:drawing>
+      </w:r>
+    </w:p>
+    <w:p>
+      <w:pPr>
+        <w:spacing w:line="360" w:lineRule="auto"/>
+        <w:rPr>
+          <w:rFonts w:ascii="Apple Symbols" w:hAnsi="Apple Symbols" w:cs="Apple Symbols"/>
+          <w:b/>
+          <w:sz w:val="40"/>
+          <w:szCs w:val="40"/>
+        </w:rPr>
+      </w:pPr>
+      <w:r>
+        <w:rPr>
+          <w:rFonts w:ascii="Apple Symbols" w:hAnsi="Apple Symbols" w:cs="Apple Symbols"/>
+          <w:b/>
+          <w:noProof/>
           <w:sz w:val="50"/>
           <w:szCs w:val="50"/>
         </w:rPr>
-        <w:t xml:space="preserve"> </w:t>
-      </w:r>
-    </w:p>
-    <w:p>
-      <w:pPr>
-        <w:spacing w:line="360" w:lineRule="auto"/>
-        <w:ind w:firstLine="720"/>
-        <w:rPr>
-          <w:rFonts w:ascii="Apple Symbols" w:hAnsi="Apple Symbols" w:cs="Apple Symbols"/>
+        <w:drawing>
+          <wp:inline distT="0" distB="0" distL="0" distR="0" wp14:anchorId="4F328304" wp14:editId="6F3B3504">
+            <wp:extent cx="4686300" cy="3388606"/>
+            <wp:effectExtent l="0" t="0" r="0" b="0"/>
+            <wp:docPr id="3" name="Picture 3" descr="Macintosh HD:Users:tomlai:Downloads:images:open-fp-2.png"/>
+            <wp:cNvGraphicFramePr>
+              <a:graphicFrameLocks xmlns:a="http://schemas.openxmlformats.org/drawingml/2006/main" noChangeAspect="1"/>
+            </wp:cNvGraphicFramePr>
+            <a:graphic xmlns:a="http://schemas.openxmlformats.org/drawingml/2006/main">
+              <a:graphicData uri="http://schemas.openxmlformats.org/drawingml/2006/picture">
+                <pic:pic xmlns:pic="http://schemas.openxmlformats.org/drawingml/2006/picture">
+                  <pic:nvPicPr>
+                    <pic:cNvPr id="0" name="Picture 3" descr="Macintosh HD:Users:tomlai:Downloads:images:open-fp-2.png"/>
+                    <pic:cNvPicPr>
+                      <a:picLocks noChangeAspect="1" noChangeArrowheads="1"/>
+                    </pic:cNvPicPr>
+                  </pic:nvPicPr>
+                  <pic:blipFill>
+                    <a:blip r:embed="rId8">
+                      <a:extLst>
+                        <a:ext uri="{28A0092B-C50C-407E-A947-70E740481C1C}">
+                          <a14:useLocalDpi xmlns:a14="http://schemas.microsoft.com/office/drawing/2010/main" val="0"/>
+                        </a:ext>
+                      </a:extLst>
+                    </a:blip>
+                    <a:srcRect/>
+                    <a:stretch>
+                      <a:fillRect/>
+                    </a:stretch>
+                  </pic:blipFill>
+                  <pic:spPr bwMode="auto">
+                    <a:xfrm>
+                      <a:off x="0" y="0"/>
+                      <a:ext cx="4686300" cy="3388606"/>
+                    </a:xfrm>
+                    <a:prstGeom prst="rect">
+                      <a:avLst/>
+                    </a:prstGeom>
+                    <a:noFill/>
+                    <a:ln>
+                      <a:noFill/>
+                    </a:ln>
+                  </pic:spPr>
+                </pic:pic>
+              </a:graphicData>
+            </a:graphic>
+          </wp:inline>
+        </w:drawing>
+      </w:r>
+      <w:r>
+        <w:rPr>
+          <w:rFonts w:ascii="Apple Symbols" w:hAnsi="Apple Symbols" w:cs="Apple Symbols"/>
+          <w:b/>
           <w:sz w:val="50"/>
           <w:szCs w:val="50"/>
         </w:rPr>
-      </w:pPr>
-      <w:r>
-        <w:rPr>
-          <w:rFonts w:ascii="Apple Symbols" w:hAnsi="Apple Symbols" w:cs="Apple Symbols"/>
+        <w:br w:type="page"/>
+      </w:r>
+      <w:bookmarkStart w:id="3" w:name="How_to_open_a_wall_sample_file"/>
+      <w:bookmarkEnd w:id="3"/>
+      <w:r>
+        <w:rPr>
+          <w:rFonts w:ascii="Apple Symbols" w:hAnsi="Apple Symbols" w:cs="Apple Symbols"/>
+          <w:b/>
+          <w:sz w:val="40"/>
+          <w:szCs w:val="40"/>
+        </w:rPr>
+        <w:t>How to open a wall sample file (.dq)</w:t>
+      </w:r>
+    </w:p>
+    <w:p>
+      <w:pPr>
+        <w:spacing w:line="360" w:lineRule="auto"/>
+        <w:rPr>
+          <w:rFonts w:ascii="Apple Symbols" w:hAnsi="Apple Symbols" w:cs="Apple Symbols"/>
+          <w:sz w:val="28"/>
+          <w:szCs w:val="28"/>
+        </w:rPr>
+      </w:pPr>
+      <w:r>
+        <w:rPr>
+          <w:rFonts w:ascii="Apple Symbols" w:hAnsi="Apple Symbols" w:cs="Apple Symbols"/>
+          <w:sz w:val="28"/>
+          <w:szCs w:val="28"/>
+        </w:rPr>
+        <w:tab/>
+        <w:t>Click on the “open dq</w:t>
+      </w:r>
+      <w:r>
+        <w:rPr>
+          <w:rFonts w:ascii="Apple Symbols" w:hAnsi="Apple Symbols" w:cs="Apple Symbols"/>
+          <w:sz w:val="28"/>
+          <w:szCs w:val="28"/>
+        </w:rPr>
+        <w:t xml:space="preserve"> file” button.</w:t>
+      </w:r>
+      <w:r>
+        <w:rPr>
+          <w:rFonts w:ascii="Apple Symbols" w:hAnsi="Apple Symbols" w:cs="Apple Symbols"/>
+          <w:sz w:val="28"/>
+          <w:szCs w:val="28"/>
+        </w:rPr>
+        <w:t xml:space="preserve"> </w:t>
+      </w:r>
+      <w:r>
+        <w:rPr>
+          <w:rFonts w:ascii="Apple Symbols" w:hAnsi="Apple Symbols" w:cs="Apple Symbols"/>
+          <w:sz w:val="28"/>
+          <w:szCs w:val="28"/>
+        </w:rPr>
+        <w:t>S</w:t>
+      </w:r>
+      <w:r>
+        <w:rPr>
+          <w:rFonts w:ascii="Apple Symbols" w:hAnsi="Apple Symbols" w:cs="Apple Symbols"/>
+          <w:sz w:val="28"/>
+          <w:szCs w:val="28"/>
+        </w:rPr>
+        <w:t>elect the corresponding .dq format wall sample file. It might take a while for the wall sample file to be read and rendered.</w:t>
+      </w:r>
+    </w:p>
+    <w:p>
+      <w:pPr>
+        <w:spacing w:line="360" w:lineRule="auto"/>
+        <w:rPr>
+          <w:rFonts w:ascii="Apple Symbols" w:hAnsi="Apple Symbols" w:cs="Apple Symbols"/>
+          <w:sz w:val="28"/>
+          <w:szCs w:val="28"/>
+        </w:rPr>
+      </w:pPr>
+      <w:r>
+        <w:rPr>
+          <w:rFonts w:ascii="Apple Symbols" w:hAnsi="Apple Symbols" w:cs="Apple Symbols"/>
+          <w:noProof/>
+          <w:sz w:val="28"/>
+          <w:szCs w:val="28"/>
+        </w:rPr>
+        <w:drawing>
+          <wp:inline distT="0" distB="0" distL="0" distR="0" wp14:anchorId="713FA9FB" wp14:editId="60671BF3">
+            <wp:extent cx="5029200" cy="3501857"/>
+            <wp:effectExtent l="0" t="0" r="0" b="3810"/>
+            <wp:docPr id="4" name="Picture 4"/>
+            <wp:cNvGraphicFramePr>
+              <a:graphicFrameLocks xmlns:a="http://schemas.openxmlformats.org/drawingml/2006/main" noChangeAspect="1"/>
+            </wp:cNvGraphicFramePr>
+            <a:graphic xmlns:a="http://schemas.openxmlformats.org/drawingml/2006/main">
+              <a:graphicData uri="http://schemas.openxmlformats.org/drawingml/2006/picture">
+                <pic:pic xmlns:pic="http://schemas.openxmlformats.org/drawingml/2006/picture">
+                  <pic:nvPicPr>
+                    <pic:cNvPr id="0" name="Picture 2" descr="Macintosh HD:Users:tomlai:Downloads:images:open-fp.jpg"/>
+                    <pic:cNvPicPr>
+                      <a:picLocks noChangeAspect="1" noChangeArrowheads="1"/>
+                    </pic:cNvPicPr>
+                  </pic:nvPicPr>
+                  <pic:blipFill>
+                    <a:blip r:embed="rId9">
+                      <a:extLst>
+                        <a:ext uri="{28A0092B-C50C-407E-A947-70E740481C1C}">
+                          <a14:useLocalDpi xmlns:a14="http://schemas.microsoft.com/office/drawing/2010/main" val="0"/>
+                        </a:ext>
+                      </a:extLst>
+                    </a:blip>
+                    <a:stretch>
+                      <a:fillRect/>
+                    </a:stretch>
+                  </pic:blipFill>
+                  <pic:spPr bwMode="auto">
+                    <a:xfrm>
+                      <a:off x="0" y="0"/>
+                      <a:ext cx="5029578" cy="3502120"/>
+                    </a:xfrm>
+                    <a:prstGeom prst="rect">
+                      <a:avLst/>
+                    </a:prstGeom>
+                    <a:noFill/>
+                    <a:ln>
+                      <a:noFill/>
+                    </a:ln>
+                  </pic:spPr>
+                </pic:pic>
+              </a:graphicData>
+            </a:graphic>
+          </wp:inline>
+        </w:drawing>
+      </w:r>
+    </w:p>
+    <w:p>
+      <w:pPr>
+        <w:spacing w:line="360" w:lineRule="auto"/>
+        <w:rPr>
+          <w:rFonts w:ascii="Apple Symbols" w:hAnsi="Apple Symbols" w:cs="Apple Symbols"/>
+          <w:b/>
           <w:sz w:val="50"/>
           <w:szCs w:val="50"/>
         </w:rPr>
-        <w:t xml:space="preserve">Floor plan files (.fp) </w:t>
-      </w:r>
-      <w:r>
-        <w:rPr>
-          <w:rFonts w:ascii="Apple Symbols" w:hAnsi="Apple Symbols" w:cs="Apple Symbols"/>
+      </w:pPr>
+      <w:r>
+        <w:rPr>
+          <w:rFonts w:ascii="Apple Symbols" w:hAnsi="Apple Symbols" w:cs="Apple Symbols"/>
+          <w:b/>
+          <w:noProof/>
           <w:sz w:val="50"/>
           <w:szCs w:val="50"/>
         </w:rPr>
-        <w:t>uses triangles as basic building blocks of rooms. Each room is consisted of one or more triangles. Each triangle is assigned a room id. Different triangle can have the same room id, so that they can together represent an area that the particular room occupies.</w:t>
-      </w:r>
-      <w:r>
-        <w:rPr>
-          <w:rFonts w:ascii="Apple Symbols" w:hAnsi="Apple Symbols" w:cs="Apple Symbols"/>
+        <w:drawing>
+          <wp:inline distT="0" distB="0" distL="0" distR="0" wp14:anchorId="00EC68F5" wp14:editId="0F6D70B6">
+            <wp:extent cx="5029200" cy="3516964"/>
+            <wp:effectExtent l="0" t="0" r="0" b="0"/>
+            <wp:docPr id="5" name="Picture 5"/>
+            <wp:cNvGraphicFramePr>
+              <a:graphicFrameLocks xmlns:a="http://schemas.openxmlformats.org/drawingml/2006/main" noChangeAspect="1"/>
+            </wp:cNvGraphicFramePr>
+            <a:graphic xmlns:a="http://schemas.openxmlformats.org/drawingml/2006/main">
+              <a:graphicData uri="http://schemas.openxmlformats.org/drawingml/2006/picture">
+                <pic:pic xmlns:pic="http://schemas.openxmlformats.org/drawingml/2006/picture">
+                  <pic:nvPicPr>
+                    <pic:cNvPr id="0" name="Picture 3" descr="Macintosh HD:Users:tomlai:Downloads:images:open-fp-2.png"/>
+                    <pic:cNvPicPr>
+                      <a:picLocks noChangeAspect="1" noChangeArrowheads="1"/>
+                    </pic:cNvPicPr>
+                  </pic:nvPicPr>
+                  <pic:blipFill>
+                    <a:blip r:embed="rId10">
+                      <a:extLst>
+                        <a:ext uri="{28A0092B-C50C-407E-A947-70E740481C1C}">
+                          <a14:useLocalDpi xmlns:a14="http://schemas.microsoft.com/office/drawing/2010/main" val="0"/>
+                        </a:ext>
+                      </a:extLst>
+                    </a:blip>
+                    <a:stretch>
+                      <a:fillRect/>
+                    </a:stretch>
+                  </pic:blipFill>
+                  <pic:spPr bwMode="auto">
+                    <a:xfrm>
+                      <a:off x="0" y="0"/>
+                      <a:ext cx="5029585" cy="3517233"/>
+                    </a:xfrm>
+                    <a:prstGeom prst="rect">
+                      <a:avLst/>
+                    </a:prstGeom>
+                    <a:noFill/>
+                    <a:ln>
+                      <a:noFill/>
+                    </a:ln>
+                  </pic:spPr>
+                </pic:pic>
+              </a:graphicData>
+            </a:graphic>
+          </wp:inline>
+        </w:drawing>
+      </w:r>
+      <w:r>
+        <w:rPr>
+          <w:rFonts w:ascii="Apple Symbols" w:hAnsi="Apple Symbols" w:cs="Apple Symbols"/>
+          <w:b/>
           <w:sz w:val="50"/>
           <w:szCs w:val="50"/>
         </w:rPr>
-        <w:t xml:space="preserve"> Each triangle must have its points based on control points, which is displayed as pink points on the screen. </w:t>
-      </w:r>
-    </w:p>
-    <w:p>
-      <w:pPr>
-        <w:spacing w:line="360" w:lineRule="auto"/>
-        <w:ind w:firstLine="720"/>
-        <w:rPr>
-          <w:rFonts w:ascii="Apple Symbols" w:hAnsi="Apple Symbols" w:cs="Apple Symbols"/>
+        <w:br w:type="page"/>
+      </w:r>
+    </w:p>
+    <w:p>
+      <w:pPr>
+        <w:spacing w:line="360" w:lineRule="auto"/>
+        <w:rPr>
+          <w:rFonts w:ascii="Apple Symbols" w:hAnsi="Apple Symbols" w:cs="Apple Symbols"/>
+          <w:b/>
+          <w:sz w:val="40"/>
+          <w:szCs w:val="40"/>
+        </w:rPr>
+      </w:pPr>
+      <w:bookmarkStart w:id="4" w:name="How_to_save_modified_floor_plan_file"/>
+      <w:bookmarkEnd w:id="4"/>
+      <w:r>
+        <w:rPr>
+          <w:rFonts w:ascii="Apple Symbols" w:hAnsi="Apple Symbols" w:cs="Apple Symbols"/>
+          <w:b/>
+          <w:sz w:val="40"/>
+          <w:szCs w:val="40"/>
+        </w:rPr>
+        <w:t>How to save modified floor plan file</w:t>
+      </w:r>
+    </w:p>
+    <w:p>
+      <w:pPr>
+        <w:spacing w:line="360" w:lineRule="auto"/>
+        <w:rPr>
+          <w:rFonts w:ascii="Apple Symbols" w:hAnsi="Apple Symbols" w:cs="Apple Symbols"/>
+          <w:sz w:val="28"/>
+          <w:szCs w:val="28"/>
+        </w:rPr>
+      </w:pPr>
+      <w:r>
+        <w:rPr>
+          <w:rFonts w:ascii="Apple Symbols" w:hAnsi="Apple Symbols" w:cs="Apple Symbols"/>
+          <w:sz w:val="28"/>
+          <w:szCs w:val="28"/>
+        </w:rPr>
+        <w:t>Click on the “save fp file” button. If the file is newly created, the application will prompt you for path to create the file. Otherwise, the file is automatically saved to the original opened file</w:t>
+      </w:r>
+      <w:r>
+        <w:rPr>
+          <w:rFonts w:ascii="Apple Symbols" w:hAnsi="Apple Symbols" w:cs="Apple Symbols"/>
+          <w:sz w:val="28"/>
+          <w:szCs w:val="28"/>
+        </w:rPr>
+        <w:t>.</w:t>
+      </w:r>
+      <w:r>
+        <w:rPr>
+          <w:rFonts w:ascii="Apple Symbols" w:hAnsi="Apple Symbols" w:cs="Apple Symbols"/>
+          <w:noProof/>
+          <w:sz w:val="28"/>
+          <w:szCs w:val="28"/>
+        </w:rPr>
+        <w:drawing>
+          <wp:inline distT="0" distB="0" distL="0" distR="0" wp14:anchorId="0F79F1EC" wp14:editId="5172667E">
+            <wp:extent cx="4863771" cy="3386667"/>
+            <wp:effectExtent l="0" t="0" r="0" b="0"/>
+            <wp:docPr id="9" name="Picture 9"/>
+            <wp:cNvGraphicFramePr>
+              <a:graphicFrameLocks xmlns:a="http://schemas.openxmlformats.org/drawingml/2006/main" noChangeAspect="1"/>
+            </wp:cNvGraphicFramePr>
+            <a:graphic xmlns:a="http://schemas.openxmlformats.org/drawingml/2006/main">
+              <a:graphicData uri="http://schemas.openxmlformats.org/drawingml/2006/picture">
+                <pic:pic xmlns:pic="http://schemas.openxmlformats.org/drawingml/2006/picture">
+                  <pic:nvPicPr>
+                    <pic:cNvPr id="0" name="Picture 2" descr="Macintosh HD:Users:tomlai:Downloads:images:open-fp.jpg"/>
+                    <pic:cNvPicPr>
+                      <a:picLocks noChangeAspect="1" noChangeArrowheads="1"/>
+                    </pic:cNvPicPr>
+                  </pic:nvPicPr>
+                  <pic:blipFill>
+                    <a:blip r:embed="rId11">
+                      <a:extLst>
+                        <a:ext uri="{28A0092B-C50C-407E-A947-70E740481C1C}">
+                          <a14:useLocalDpi xmlns:a14="http://schemas.microsoft.com/office/drawing/2010/main" val="0"/>
+                        </a:ext>
+                      </a:extLst>
+                    </a:blip>
+                    <a:stretch>
+                      <a:fillRect/>
+                    </a:stretch>
+                  </pic:blipFill>
+                  <pic:spPr bwMode="auto">
+                    <a:xfrm>
+                      <a:off x="0" y="0"/>
+                      <a:ext cx="4864137" cy="3386922"/>
+                    </a:xfrm>
+                    <a:prstGeom prst="rect">
+                      <a:avLst/>
+                    </a:prstGeom>
+                    <a:noFill/>
+                    <a:ln>
+                      <a:noFill/>
+                    </a:ln>
+                  </pic:spPr>
+                </pic:pic>
+              </a:graphicData>
+            </a:graphic>
+          </wp:inline>
+        </w:drawing>
+      </w:r>
+    </w:p>
+    <w:p>
+      <w:pPr>
+        <w:spacing w:line="360" w:lineRule="auto"/>
+        <w:rPr>
+          <w:rFonts w:ascii="Apple Symbols" w:hAnsi="Apple Symbols" w:cs="Apple Symbols"/>
+          <w:b/>
+          <w:sz w:val="40"/>
+          <w:szCs w:val="40"/>
+        </w:rPr>
+      </w:pPr>
+      <w:r>
+        <w:rPr>
+          <w:rFonts w:ascii="Apple Symbols" w:hAnsi="Apple Symbols" w:cs="Apple Symbols"/>
+          <w:b/>
+          <w:noProof/>
           <w:sz w:val="50"/>
           <w:szCs w:val="50"/>
         </w:rPr>
-      </w:pPr>
-      <w:r>
-        <w:rPr>
-          <w:rFonts w:ascii="Apple Symbols" w:hAnsi="Apple Symbols" w:cs="Apple Symbols"/>
+        <w:drawing>
+          <wp:inline distT="0" distB="0" distL="0" distR="0" wp14:anchorId="1BF88111" wp14:editId="7F0721AB">
+            <wp:extent cx="4800600" cy="3474407"/>
+            <wp:effectExtent l="0" t="0" r="0" b="5715"/>
+            <wp:docPr id="10" name="Picture 10"/>
+            <wp:cNvGraphicFramePr>
+              <a:graphicFrameLocks xmlns:a="http://schemas.openxmlformats.org/drawingml/2006/main" noChangeAspect="1"/>
+            </wp:cNvGraphicFramePr>
+            <a:graphic xmlns:a="http://schemas.openxmlformats.org/drawingml/2006/main">
+              <a:graphicData uri="http://schemas.openxmlformats.org/drawingml/2006/picture">
+                <pic:pic xmlns:pic="http://schemas.openxmlformats.org/drawingml/2006/picture">
+                  <pic:nvPicPr>
+                    <pic:cNvPr id="0" name="Picture 3" descr="Macintosh HD:Users:tomlai:Downloads:images:open-fp-2.png"/>
+                    <pic:cNvPicPr>
+                      <a:picLocks noChangeAspect="1" noChangeArrowheads="1"/>
+                    </pic:cNvPicPr>
+                  </pic:nvPicPr>
+                  <pic:blipFill>
+                    <a:blip r:embed="rId12">
+                      <a:extLst>
+                        <a:ext uri="{28A0092B-C50C-407E-A947-70E740481C1C}">
+                          <a14:useLocalDpi xmlns:a14="http://schemas.microsoft.com/office/drawing/2010/main" val="0"/>
+                        </a:ext>
+                      </a:extLst>
+                    </a:blip>
+                    <a:stretch>
+                      <a:fillRect/>
+                    </a:stretch>
+                  </pic:blipFill>
+                  <pic:spPr bwMode="auto">
+                    <a:xfrm>
+                      <a:off x="0" y="0"/>
+                      <a:ext cx="4801329" cy="3474935"/>
+                    </a:xfrm>
+                    <a:prstGeom prst="rect">
+                      <a:avLst/>
+                    </a:prstGeom>
+                    <a:noFill/>
+                    <a:ln>
+                      <a:noFill/>
+                    </a:ln>
+                  </pic:spPr>
+                </pic:pic>
+              </a:graphicData>
+            </a:graphic>
+          </wp:inline>
+        </w:drawing>
+      </w:r>
+      <w:r>
+        <w:rPr>
+          <w:rFonts w:ascii="Apple Symbols" w:hAnsi="Apple Symbols" w:cs="Apple Symbols"/>
+          <w:b/>
+          <w:sz w:val="40"/>
+          <w:szCs w:val="40"/>
+        </w:rPr>
+        <w:br w:type="page"/>
+      </w:r>
+    </w:p>
+    <w:p>
+      <w:pPr>
+        <w:spacing w:line="360" w:lineRule="auto"/>
+        <w:rPr>
+          <w:rFonts w:ascii="Apple Symbols" w:hAnsi="Apple Symbols" w:cs="Apple Symbols"/>
+          <w:b/>
+          <w:sz w:val="40"/>
+          <w:szCs w:val="40"/>
+        </w:rPr>
+      </w:pPr>
+      <w:bookmarkStart w:id="5" w:name="Clear_all_data_on_screen"/>
+      <w:bookmarkEnd w:id="5"/>
+      <w:r>
+        <w:rPr>
+          <w:rFonts w:ascii="Apple Symbols" w:hAnsi="Apple Symbols" w:cs="Apple Symbols"/>
+          <w:b/>
+          <w:sz w:val="40"/>
+          <w:szCs w:val="40"/>
+        </w:rPr>
+        <w:t>Clear all data on screen</w:t>
+      </w:r>
+    </w:p>
+    <w:p>
+      <w:pPr>
+        <w:spacing w:line="360" w:lineRule="auto"/>
+        <w:rPr>
+          <w:rFonts w:ascii="Apple Symbols" w:hAnsi="Apple Symbols" w:cs="Apple Symbols"/>
+          <w:b/>
+          <w:sz w:val="40"/>
+          <w:szCs w:val="40"/>
+        </w:rPr>
+      </w:pPr>
+      <w:r>
+        <w:rPr>
+          <w:rFonts w:ascii="Apple Symbols" w:hAnsi="Apple Symbols" w:cs="Apple Symbols"/>
+          <w:sz w:val="28"/>
+          <w:szCs w:val="28"/>
+        </w:rPr>
+        <w:t>Click on the “</w:t>
+      </w:r>
+      <w:r>
+        <w:rPr>
+          <w:rFonts w:ascii="Apple Symbols" w:hAnsi="Apple Symbols" w:cs="Apple Symbols"/>
+          <w:sz w:val="28"/>
+          <w:szCs w:val="28"/>
+        </w:rPr>
+        <w:t>clear</w:t>
+      </w:r>
+      <w:r>
+        <w:rPr>
+          <w:rFonts w:ascii="Apple Symbols" w:hAnsi="Apple Symbols" w:cs="Apple Symbols"/>
+          <w:sz w:val="28"/>
+          <w:szCs w:val="28"/>
+        </w:rPr>
+        <w:t xml:space="preserve">” button. </w:t>
+      </w:r>
+      <w:r>
+        <w:rPr>
+          <w:rFonts w:ascii="Apple Symbols" w:hAnsi="Apple Symbols" w:cs="Apple Symbols"/>
+          <w:sz w:val="28"/>
+          <w:szCs w:val="28"/>
+        </w:rPr>
+        <w:t>Everything currently loaded on the screen will be cleared, including triangles, control points and wall samples.</w:t>
+      </w:r>
+      <w:bookmarkStart w:id="6" w:name="_GoBack"/>
+      <w:bookmarkEnd w:id="6"/>
+    </w:p>
+    <w:p>
+      <w:pPr>
+        <w:spacing w:line="360" w:lineRule="auto"/>
+        <w:rPr>
+          <w:rFonts w:ascii="Apple Symbols" w:hAnsi="Apple Symbols" w:cs="Apple Symbols"/>
+          <w:b/>
+          <w:sz w:val="40"/>
+          <w:szCs w:val="40"/>
+        </w:rPr>
+      </w:pPr>
+      <w:r>
+        <w:rPr>
+          <w:rFonts w:ascii="Apple Symbols" w:hAnsi="Apple Symbols" w:cs="Apple Symbols"/>
+          <w:b/>
+          <w:noProof/>
           <w:sz w:val="50"/>
           <w:szCs w:val="50"/>
         </w:rPr>
-        <w:t>The application also supports the use of wall samples files (.dq). Wall samples are displayed as blue points on the screen, as opposed to control points,</w:t>
-      </w:r>
-      <w:bookmarkStart w:id="0" w:name="_GoBack"/>
-      <w:bookmarkEnd w:id="0"/>
-      <w:r>
-        <w:rPr>
-          <w:rFonts w:ascii="Apple Symbols" w:hAnsi="Apple Symbols" w:cs="Apple Symbols"/>
+        <w:drawing>
+          <wp:inline distT="0" distB="0" distL="0" distR="0" wp14:anchorId="7508D888" wp14:editId="697A4E27">
+            <wp:extent cx="4801329" cy="3343188"/>
+            <wp:effectExtent l="0" t="0" r="0" b="10160"/>
+            <wp:docPr id="11" name="Picture 11"/>
+            <wp:cNvGraphicFramePr>
+              <a:graphicFrameLocks xmlns:a="http://schemas.openxmlformats.org/drawingml/2006/main" noChangeAspect="1"/>
+            </wp:cNvGraphicFramePr>
+            <a:graphic xmlns:a="http://schemas.openxmlformats.org/drawingml/2006/main">
+              <a:graphicData uri="http://schemas.openxmlformats.org/drawingml/2006/picture">
+                <pic:pic xmlns:pic="http://schemas.openxmlformats.org/drawingml/2006/picture">
+                  <pic:nvPicPr>
+                    <pic:cNvPr id="0" name="Picture 3" descr="Macintosh HD:Users:tomlai:Downloads:images:open-fp-2.png"/>
+                    <pic:cNvPicPr>
+                      <a:picLocks noChangeAspect="1" noChangeArrowheads="1"/>
+                    </pic:cNvPicPr>
+                  </pic:nvPicPr>
+                  <pic:blipFill>
+                    <a:blip r:embed="rId13">
+                      <a:extLst>
+                        <a:ext uri="{28A0092B-C50C-407E-A947-70E740481C1C}">
+                          <a14:useLocalDpi xmlns:a14="http://schemas.microsoft.com/office/drawing/2010/main" val="0"/>
+                        </a:ext>
+                      </a:extLst>
+                    </a:blip>
+                    <a:stretch>
+                      <a:fillRect/>
+                    </a:stretch>
+                  </pic:blipFill>
+                  <pic:spPr bwMode="auto">
+                    <a:xfrm>
+                      <a:off x="0" y="0"/>
+                      <a:ext cx="4801329" cy="3343188"/>
+                    </a:xfrm>
+                    <a:prstGeom prst="rect">
+                      <a:avLst/>
+                    </a:prstGeom>
+                    <a:noFill/>
+                    <a:ln>
+                      <a:noFill/>
+                    </a:ln>
+                  </pic:spPr>
+                </pic:pic>
+              </a:graphicData>
+            </a:graphic>
+          </wp:inline>
+        </w:drawing>
+      </w:r>
+      <w:r>
+        <w:rPr>
+          <w:rFonts w:ascii="Apple Symbols" w:hAnsi="Apple Symbols" w:cs="Apple Symbols"/>
+          <w:b/>
+          <w:sz w:val="40"/>
+          <w:szCs w:val="40"/>
+        </w:rPr>
+        <w:t xml:space="preserve"> </w:t>
+      </w:r>
+      <w:r>
+        <w:rPr>
+          <w:rFonts w:ascii="Apple Symbols" w:hAnsi="Apple Symbols" w:cs="Apple Symbols"/>
+          <w:b/>
+          <w:sz w:val="40"/>
+          <w:szCs w:val="40"/>
+        </w:rPr>
+        <w:br w:type="page"/>
+      </w:r>
+    </w:p>
+    <w:p>
+      <w:pPr>
+        <w:spacing w:line="360" w:lineRule="auto"/>
+        <w:rPr>
+          <w:rFonts w:ascii="Apple Symbols" w:hAnsi="Apple Symbols" w:cs="Apple Symbols"/>
+          <w:b/>
           <w:sz w:val="50"/>
           <w:szCs w:val="50"/>
         </w:rPr>
-        <w:t xml:space="preserve"> which are pink.</w:t>
+      </w:pPr>
+      <w:bookmarkStart w:id="7" w:name="Graphics_rendering"/>
+      <w:r>
+        <w:rPr>
+          <w:rFonts w:ascii="Apple Symbols" w:hAnsi="Apple Symbols" w:cs="Apple Symbols"/>
+          <w:b/>
+          <w:sz w:val="50"/>
+          <w:szCs w:val="50"/>
+        </w:rPr>
+        <w:t>Graphic</w:t>
+      </w:r>
+      <w:r>
+        <w:rPr>
+          <w:rFonts w:ascii="Apple Symbols" w:hAnsi="Apple Symbols" w:cs="Apple Symbols"/>
+          <w:b/>
+          <w:sz w:val="50"/>
+          <w:szCs w:val="50"/>
+        </w:rPr>
+        <w:t>s</w:t>
+      </w:r>
+      <w:r>
+        <w:rPr>
+          <w:rFonts w:ascii="Apple Symbols" w:hAnsi="Apple Symbols" w:cs="Apple Symbols"/>
+          <w:b/>
+          <w:sz w:val="50"/>
+          <w:szCs w:val="50"/>
+        </w:rPr>
+        <w:t xml:space="preserve"> rendering</w:t>
+      </w:r>
+      <w:bookmarkEnd w:id="7"/>
+    </w:p>
+    <w:p>
+      <w:pPr>
+        <w:spacing w:line="360" w:lineRule="auto"/>
+        <w:rPr>
+          <w:rFonts w:ascii="Apple Symbols" w:hAnsi="Apple Symbols" w:cs="Apple Symbols"/>
+          <w:b/>
+          <w:sz w:val="40"/>
+          <w:szCs w:val="40"/>
+        </w:rPr>
+      </w:pPr>
+      <w:bookmarkStart w:id="8" w:name="Display_wall_samples_control_points_and_"/>
+      <w:bookmarkEnd w:id="8"/>
+      <w:r>
+        <w:rPr>
+          <w:rFonts w:ascii="Apple Symbols" w:hAnsi="Apple Symbols" w:cs="Apple Symbols"/>
+          <w:b/>
+          <w:sz w:val="40"/>
+          <w:szCs w:val="40"/>
+        </w:rPr>
+        <w:t xml:space="preserve">Display wall samples, control points, and rooms </w:t>
+      </w:r>
+    </w:p>
+    <w:p>
+      <w:pPr>
+        <w:spacing w:line="360" w:lineRule="auto"/>
+        <w:rPr>
+          <w:rFonts w:ascii="Apple Symbols" w:hAnsi="Apple Symbols" w:cs="Apple Symbols"/>
+          <w:sz w:val="28"/>
+          <w:szCs w:val="28"/>
+        </w:rPr>
+      </w:pPr>
+      <w:r>
+        <w:rPr>
+          <w:rFonts w:ascii="Apple Symbols" w:hAnsi="Apple Symbols" w:cs="Apple Symbols"/>
+          <w:sz w:val="28"/>
+          <w:szCs w:val="28"/>
+        </w:rPr>
+        <w:t xml:space="preserve">The three </w:t>
+      </w:r>
+      <w:r>
+        <w:rPr>
+          <w:rFonts w:ascii="Apple Symbols" w:hAnsi="Apple Symbols" w:cs="Apple Symbols"/>
+          <w:sz w:val="28"/>
+          <w:szCs w:val="28"/>
+        </w:rPr>
+        <w:t>check</w:t>
+      </w:r>
+      <w:r>
+        <w:rPr>
+          <w:rFonts w:ascii="Apple Symbols" w:hAnsi="Apple Symbols" w:cs="Apple Symbols"/>
+          <w:sz w:val="28"/>
+          <w:szCs w:val="28"/>
+        </w:rPr>
+        <w:t>box</w:t>
+      </w:r>
+      <w:r>
+        <w:rPr>
+          <w:rFonts w:ascii="Apple Symbols" w:hAnsi="Apple Symbols" w:cs="Apple Symbols"/>
+          <w:sz w:val="28"/>
+          <w:szCs w:val="28"/>
+        </w:rPr>
+        <w:t>es on the top right of the screen control whether to display wall samples / control points / triangles.</w:t>
+      </w:r>
+    </w:p>
+    <w:p>
+      <w:pPr>
+        <w:spacing w:line="360" w:lineRule="auto"/>
+        <w:rPr>
+          <w:rFonts w:ascii="Apple Symbols" w:hAnsi="Apple Symbols" w:cs="Apple Symbols"/>
+          <w:b/>
+          <w:sz w:val="40"/>
+          <w:szCs w:val="40"/>
+        </w:rPr>
+      </w:pPr>
+      <w:r>
+        <w:rPr>
+          <w:rFonts w:ascii="Apple Symbols" w:hAnsi="Apple Symbols" w:cs="Apple Symbols"/>
+          <w:b/>
+          <w:sz w:val="40"/>
+          <w:szCs w:val="40"/>
+        </w:rPr>
+        <w:br w:type="page"/>
+      </w:r>
+    </w:p>
+    <w:p>
+      <w:pPr>
+        <w:spacing w:line="360" w:lineRule="auto"/>
+        <w:rPr>
+          <w:rFonts w:ascii="Apple Symbols" w:hAnsi="Apple Symbols" w:cs="Apple Symbols"/>
+          <w:b/>
+          <w:sz w:val="50"/>
+          <w:szCs w:val="50"/>
+        </w:rPr>
+      </w:pPr>
+      <w:bookmarkStart w:id="9" w:name="Basic_floor_plan_manipulation"/>
+      <w:r>
+        <w:rPr>
+          <w:rFonts w:ascii="Apple Symbols" w:hAnsi="Apple Symbols" w:cs="Apple Symbols"/>
+          <w:b/>
+          <w:sz w:val="50"/>
+          <w:szCs w:val="50"/>
+        </w:rPr>
+        <w:t>Basic floor plan manipulation</w:t>
+      </w:r>
+      <w:bookmarkEnd w:id="9"/>
+      <w:r>
+        <w:rPr>
+          <w:rFonts w:ascii="Apple Symbols" w:hAnsi="Apple Symbols" w:cs="Apple Symbols"/>
+          <w:b/>
+          <w:sz w:val="50"/>
+          <w:szCs w:val="50"/>
+        </w:rPr>
+        <w:br w:type="page"/>
+      </w:r>
+    </w:p>
+    <w:p>
+      <w:pPr>
+        <w:spacing w:line="360" w:lineRule="auto"/>
+        <w:rPr>
+          <w:rFonts w:ascii="Apple Symbols" w:hAnsi="Apple Symbols" w:cs="Apple Symbols"/>
+          <w:b/>
+          <w:sz w:val="50"/>
+          <w:szCs w:val="50"/>
+        </w:rPr>
+      </w:pPr>
+      <w:bookmarkStart w:id="10" w:name="Advanced_floor_plan_manipulation"/>
+      <w:bookmarkEnd w:id="10"/>
+      <w:r>
+        <w:rPr>
+          <w:rFonts w:ascii="Apple Symbols" w:hAnsi="Apple Symbols" w:cs="Apple Symbols"/>
+          <w:b/>
+          <w:sz w:val="50"/>
+          <w:szCs w:val="50"/>
+        </w:rPr>
+        <w:t>Advanced floor plan manipulation</w:t>
       </w:r>
     </w:p>
     <w:sectPr>
@@ -1450,7 +2504,6 @@
   <w:style w:type="character" w:default="1" w:styleId="DefaultParagraphFont">
     <w:name w:val="Default Paragraph Font"/>
     <w:uiPriority w:val="1"/>
-    <w:semiHidden/>
     <w:unhideWhenUsed/>
   </w:style>
   <w:style w:type="table" w:default="1" w:styleId="TableNormal">
@@ -1499,6 +2552,56 @@
       <w:ind w:left="720"/>
       <w:contextualSpacing/>
     </w:pPr>
+  </w:style>
+  <w:style w:type="character" w:styleId="Hyperlink">
+    <w:name w:val="Hyperlink"/>
+    <w:basedOn w:val="DefaultParagraphFont"/>
+    <w:uiPriority w:val="99"/>
+    <w:unhideWhenUsed/>
+    <w:rsid w:val="00990BAE"/>
+    <w:rPr>
+      <w:color w:val="0000FF" w:themeColor="hyperlink"/>
+      <w:u w:val="single"/>
+    </w:rPr>
+  </w:style>
+  <w:style w:type="character" w:styleId="FollowedHyperlink">
+    <w:name w:val="FollowedHyperlink"/>
+    <w:basedOn w:val="DefaultParagraphFont"/>
+    <w:uiPriority w:val="99"/>
+    <w:semiHidden/>
+    <w:unhideWhenUsed/>
+    <w:rsid w:val="00990BAE"/>
+    <w:rPr>
+      <w:color w:val="800080" w:themeColor="followedHyperlink"/>
+      <w:u w:val="single"/>
+    </w:rPr>
+  </w:style>
+  <w:style w:type="paragraph" w:styleId="BalloonText">
+    <w:name w:val="Balloon Text"/>
+    <w:basedOn w:val="Normal"/>
+    <w:link w:val="BalloonTextChar"/>
+    <w:uiPriority w:val="99"/>
+    <w:semiHidden/>
+    <w:unhideWhenUsed/>
+    <w:rsid w:val="007D55BC"/>
+    <w:rPr>
+      <w:rFonts w:ascii="Lucida Grande" w:hAnsi="Lucida Grande" w:cs="Lucida Grande"/>
+      <w:sz w:val="18"/>
+      <w:szCs w:val="18"/>
+    </w:rPr>
+  </w:style>
+  <w:style w:type="character" w:customStyle="1" w:styleId="BalloonTextChar">
+    <w:name w:val="Balloon Text Char"/>
+    <w:basedOn w:val="DefaultParagraphFont"/>
+    <w:link w:val="BalloonText"/>
+    <w:uiPriority w:val="99"/>
+    <w:semiHidden/>
+    <w:rsid w:val="007D55BC"/>
+    <w:rPr>
+      <w:rFonts w:ascii="Lucida Grande" w:hAnsi="Lucida Grande" w:cs="Lucida Grande"/>
+      <w:sz w:val="18"/>
+      <w:szCs w:val="18"/>
+    </w:rPr>
   </w:style>
 </w:styles>
 </file>
@@ -1685,7 +2788,6 @@
   <w:style w:type="character" w:default="1" w:styleId="DefaultParagraphFont">
     <w:name w:val="Default Paragraph Font"/>
     <w:uiPriority w:val="1"/>
-    <w:semiHidden/>
     <w:unhideWhenUsed/>
   </w:style>
   <w:style w:type="table" w:default="1" w:styleId="TableNormal">
@@ -1734,6 +2836,56 @@
       <w:ind w:left="720"/>
       <w:contextualSpacing/>
     </w:pPr>
+  </w:style>
+  <w:style w:type="character" w:styleId="Hyperlink">
+    <w:name w:val="Hyperlink"/>
+    <w:basedOn w:val="DefaultParagraphFont"/>
+    <w:uiPriority w:val="99"/>
+    <w:unhideWhenUsed/>
+    <w:rsid w:val="00990BAE"/>
+    <w:rPr>
+      <w:color w:val="0000FF" w:themeColor="hyperlink"/>
+      <w:u w:val="single"/>
+    </w:rPr>
+  </w:style>
+  <w:style w:type="character" w:styleId="FollowedHyperlink">
+    <w:name w:val="FollowedHyperlink"/>
+    <w:basedOn w:val="DefaultParagraphFont"/>
+    <w:uiPriority w:val="99"/>
+    <w:semiHidden/>
+    <w:unhideWhenUsed/>
+    <w:rsid w:val="00990BAE"/>
+    <w:rPr>
+      <w:color w:val="800080" w:themeColor="followedHyperlink"/>
+      <w:u w:val="single"/>
+    </w:rPr>
+  </w:style>
+  <w:style w:type="paragraph" w:styleId="BalloonText">
+    <w:name w:val="Balloon Text"/>
+    <w:basedOn w:val="Normal"/>
+    <w:link w:val="BalloonTextChar"/>
+    <w:uiPriority w:val="99"/>
+    <w:semiHidden/>
+    <w:unhideWhenUsed/>
+    <w:rsid w:val="007D55BC"/>
+    <w:rPr>
+      <w:rFonts w:ascii="Lucida Grande" w:hAnsi="Lucida Grande" w:cs="Lucida Grande"/>
+      <w:sz w:val="18"/>
+      <w:szCs w:val="18"/>
+    </w:rPr>
+  </w:style>
+  <w:style w:type="character" w:customStyle="1" w:styleId="BalloonTextChar">
+    <w:name w:val="Balloon Text Char"/>
+    <w:basedOn w:val="DefaultParagraphFont"/>
+    <w:link w:val="BalloonText"/>
+    <w:uiPriority w:val="99"/>
+    <w:semiHidden/>
+    <w:rsid w:val="007D55BC"/>
+    <w:rPr>
+      <w:rFonts w:ascii="Lucida Grande" w:hAnsi="Lucida Grande" w:cs="Lucida Grande"/>
+      <w:sz w:val="18"/>
+      <w:szCs w:val="18"/>
+    </w:rPr>
   </w:style>
 </w:styles>
 </file>
@@ -2056,4 +3208,16 @@
   </a:objectDefaults>
   <a:extraClrSchemeLst/>
 </a:theme>
+</file>
+
+<file path=customXml/item1.xml><?xml version="1.0" encoding="utf-8"?>
+<b:Sources xmlns:b="http://schemas.openxmlformats.org/officeDocument/2006/bibliography" xmlns="http://schemas.openxmlformats.org/officeDocument/2006/bibliography" SelectedStyle="/APA.XSL" StyleName="APA"/>
+</file>
+
+<file path=customXml/itemProps1.xml><?xml version="1.0" encoding="utf-8"?>
+<ds:datastoreItem xmlns:ds="http://schemas.openxmlformats.org/officeDocument/2006/customXml" ds:itemID="{862C6D07-E450-9F49-8D3E-9CF7A3E52AEC}">
+  <ds:schemaRefs>
+    <ds:schemaRef ds:uri="http://schemas.openxmlformats.org/officeDocument/2006/bibliography"/>
+  </ds:schemaRefs>
+</ds:datastoreItem>
 </file>
</xml_diff>